<commit_message>
Add projects pages and colored banner
</commit_message>
<xml_diff>
--- a/public/resume.docx
+++ b/public/resume.docx
@@ -109,19 +109,7 @@
           <w:rPr>
             <w:rStyle w:val="Hyperlink"/>
           </w:rPr>
-          <w:t>danielvanal</w:t>
-        </w:r>
-        <w:r>
-          <w:rPr>
-            <w:rStyle w:val="Hyperlink"/>
-          </w:rPr>
-          <w:t>l</w:t>
-        </w:r>
-        <w:r>
-          <w:rPr>
-            <w:rStyle w:val="Hyperlink"/>
-          </w:rPr>
-          <w:t>en.org/resume.pdf</w:t>
+          <w:t>danielvanallen.org/resume.pdf</w:t>
         </w:r>
       </w:hyperlink>
     </w:p>
@@ -1438,7 +1426,19 @@
           <w:rPr>
             <w:rStyle w:val="Hyperlink"/>
           </w:rPr>
-          <w:t>/abs/10.1145/3469287</w:t>
+          <w:t>/abs/</w:t>
+        </w:r>
+        <w:r>
+          <w:rPr>
+            <w:rStyle w:val="Hyperlink"/>
+          </w:rPr>
+          <w:t>1</w:t>
+        </w:r>
+        <w:r>
+          <w:rPr>
+            <w:rStyle w:val="Hyperlink"/>
+          </w:rPr>
+          <w:t>0.1145/3469287</w:t>
         </w:r>
       </w:hyperlink>
     </w:p>
@@ -1459,21 +1459,33 @@
           <w:rPr>
             <w:rStyle w:val="Hyperlink"/>
           </w:rPr>
-          <w:t>wired.com/story/</w:t>
+          <w:t>wired.com</w:t>
+        </w:r>
+        <w:r>
+          <w:rPr>
+            <w:rStyle w:val="Hyperlink"/>
+          </w:rPr>
+          <w:t>/</w:t>
+        </w:r>
+        <w:r>
+          <w:rPr>
+            <w:rStyle w:val="Hyperlink"/>
+          </w:rPr>
+          <w:t>story/</w:t>
         </w:r>
         <w:proofErr w:type="spellStart"/>
         <w:r>
           <w:rPr>
             <w:rStyle w:val="Hyperlink"/>
           </w:rPr>
-          <w:t>bgprouting</w:t>
+          <w:t>bgp</w:t>
         </w:r>
         <w:proofErr w:type="spellEnd"/>
         <w:r>
           <w:rPr>
             <w:rStyle w:val="Hyperlink"/>
           </w:rPr>
-          <w:t>-</w:t>
+          <w:t>-routing-</w:t>
         </w:r>
         <w:proofErr w:type="spellStart"/>
         <w:r>

</xml_diff>